<commit_message>
add selection color, update document with site functionality
</commit_message>
<xml_diff>
--- a/docs/Функционал сайта.docx
+++ b/docs/Функционал сайта.docx
@@ -31,6 +31,15 @@
       <w:r>
         <w:t>Регистрация</w:t>
       </w:r>
+      <w:r>
+        <w:rPr>
+          <w:lang w:val="en-US"/>
+        </w:rPr>
+        <w:t xml:space="preserve">, </w:t>
+      </w:r>
+      <w:r>
+        <w:t>авторизация</w:t>
+      </w:r>
     </w:p>
     <w:p>
       <w:pPr>
@@ -39,17 +48,77 @@
           <w:ilvl w:val="0"/>
           <w:numId w:val="1"/>
         </w:numPr>
-      </w:pPr>
-      <w:r>
-        <w:t>Личный кабинет с возможностью предложить новость, после чего она отправляется на проверку администратору и если все нормально - попадает на</w:t>
-      </w:r>
-      <w:r>
-        <w:t xml:space="preserve"> сайт. Кроме того есть возможность сменить па</w:t>
+        <w:rPr>
+          <w:lang w:val="en-US"/>
+        </w:rPr>
+      </w:pPr>
+      <w:r>
+        <w:t>Личный кабинет</w:t>
+      </w:r>
+    </w:p>
+    <w:p>
+      <w:pPr>
+        <w:pStyle w:val="a3"/>
+        <w:numPr>
+          <w:ilvl w:val="0"/>
+          <w:numId w:val="1"/>
+        </w:numPr>
+      </w:pPr>
+      <w:r>
+        <w:t>Возможность</w:t>
+      </w:r>
+      <w:r>
+        <w:t xml:space="preserve"> предложить новость, после чего она отправл</w:t>
+      </w:r>
+      <w:r>
+        <w:t>яется на проверку администраторам или редакторам.</w:t>
+      </w:r>
+    </w:p>
+    <w:p>
+      <w:pPr>
+        <w:pStyle w:val="a3"/>
+        <w:numPr>
+          <w:ilvl w:val="0"/>
+          <w:numId w:val="1"/>
+        </w:numPr>
+      </w:pPr>
+      <w:r>
+        <w:t xml:space="preserve">Возможность сменить пароль, имя, </w:t>
+      </w:r>
+      <w:r>
+        <w:rPr>
+          <w:lang w:val="en-US"/>
+        </w:rPr>
+        <w:t>email</w:t>
+      </w:r>
+    </w:p>
+    <w:p>
+      <w:pPr>
+        <w:pStyle w:val="a3"/>
+        <w:numPr>
+          <w:ilvl w:val="0"/>
+          <w:numId w:val="1"/>
+        </w:numPr>
+      </w:pPr>
+      <w:r>
+        <w:t>Для админов и редакторов возможность пропускать или нет новости от пользователей, а так же их редактировать.</w:t>
+      </w:r>
+    </w:p>
+    <w:p>
+      <w:pPr>
+        <w:pStyle w:val="a3"/>
+        <w:numPr>
+          <w:ilvl w:val="0"/>
+          <w:numId w:val="1"/>
+        </w:numPr>
+      </w:pPr>
+      <w:r>
+        <w:t>Для админов – возможность просматривать статистику сай</w:t>
       </w:r>
       <w:bookmarkStart w:id="0" w:name="_GoBack"/>
       <w:bookmarkEnd w:id="0"/>
       <w:r>
-        <w:t>роль.</w:t>
+        <w:t>та в личном кабинете.</w:t>
       </w:r>
     </w:p>
     <w:sectPr>

</xml_diff>

<commit_message>
update docs and lenging page
</commit_message>
<xml_diff>
--- a/docs/Функционал сайта.docx
+++ b/docs/Функционал сайта.docx
@@ -113,13 +113,22 @@
         </w:numPr>
       </w:pPr>
       <w:r>
-        <w:t>Для админов – возможность просматривать статистику сай</w:t>
+        <w:t>Для админов – возможность просматривать статистику сайта в личном кабинете.</w:t>
+      </w:r>
+    </w:p>
+    <w:p>
+      <w:pPr>
+        <w:pStyle w:val="a3"/>
+        <w:numPr>
+          <w:ilvl w:val="0"/>
+          <w:numId w:val="1"/>
+        </w:numPr>
+      </w:pPr>
+      <w:r>
+        <w:t>Админы могу удалить любую новость, зайдя на ее страницу.</w:t>
       </w:r>
       <w:bookmarkStart w:id="0" w:name="_GoBack"/>
       <w:bookmarkEnd w:id="0"/>
-      <w:r>
-        <w:t>та в личном кабинете.</w:t>
-      </w:r>
     </w:p>
     <w:sectPr>
       <w:pgSz w:w="11906" w:h="16838"/>

</xml_diff>